<commit_message>
Full draft to advisors
Fingers crossed...
</commit_message>
<xml_diff>
--- a/drafts/FAC_appendix_draft_2.docx
+++ b/drafts/FAC_appendix_draft_2.docx
@@ -39,7 +39,13 @@
         <w:spacing w:line="480" w:lineRule="auto"/>
       </w:pPr>
       <w:r>
-        <w:t>Throughout the study, we encountered 43 of 401 (10.7%) tagged woodcock that failed to fit the parameters of our models due to erratic behavior. These exceptions were broadly categorized as misclassification errors due to the presence of foray loops (n=17 misclassification errors), dispersals (3), and summer migrations (2), as well as errors caused by continued migration after the end of the HMM’s consideration period (14) and transmissions beginning after the start of migration (3). We additionally edited the known state classification for 4 birds, two of which were captured on its nest late in spring migration, one which was recaptured at a suspected post-migratory site several months after its transmitter had prematurely died, and one which continued regular &gt;16.1 km movements between sections of its wintering home range. We modified the HMM classification process for these individuals by removing locations or setting known movement states to ensure that these tracks were classified correctly by our HMMs (Table A1).</w:t>
+        <w:t xml:space="preserve">Throughout the study, we encountered 43 of 401 (10.7%) tagged woodcock that failed to fit the parameters of our models due to erratic behavior. These exceptions were broadly categorized as misclassification errors due to the presence of foray loops (n=17 misclassification errors), dispersals (3), and summer migrations (2), as well as errors caused by continued migration after the end of the HMM’s consideration period (14) and transmissions beginning after the start of migration (3). We additionally edited the known state classification for 4 birds, two of which were captured on its nest late in spring migration, one which was recaptured at a suspected post-migratory site several months after its transmitter had prematurely died, and one which continued regular </w:t>
+      </w:r>
+      <w:r>
+        <w:t>≥</w:t>
+      </w:r>
+      <w:r>
+        <w:t>16.1 km movements between sections of its wintering home range. We modified the HMM classification process for these individuals by removing locations or setting known movement states to ensure that these tracks were classified correctly by our HMMs (Table A1).</w:t>
       </w:r>
     </w:p>
     <w:p>
@@ -141,19 +147,11 @@
                 <w:b/>
               </w:rPr>
             </w:pPr>
-            <w:commentRangeStart w:id="0"/>
             <w:r>
               <w:rPr>
                 <w:b/>
               </w:rPr>
               <w:t>Bird ID</w:t>
-            </w:r>
-            <w:commentRangeEnd w:id="0"/>
-            <w:r>
-              <w:rPr>
-                <w:rStyle w:val="CommentReference"/>
-              </w:rPr>
-              <w:commentReference w:id="0"/>
             </w:r>
           </w:p>
         </w:tc>
@@ -2782,7 +2780,6 @@
               <w:spacing w:after="96"/>
             </w:pPr>
             <w:r>
-              <w:lastRenderedPageBreak/>
               <w:t>VA-2018-03</w:t>
             </w:r>
           </w:p>
@@ -3873,11 +3870,7 @@
               <w:spacing w:after="96"/>
             </w:pPr>
             <w:r>
-              <w:t xml:space="preserve">Bird captured on the nest in late spring that continued </w:t>
-            </w:r>
-            <w:r>
-              <w:lastRenderedPageBreak/>
-              <w:t>migration after nest failure</w:t>
+              <w:t>Bird captured on the nest in late spring that continued migration after nest failure</w:t>
             </w:r>
           </w:p>
         </w:tc>
@@ -3896,7 +3889,6 @@
               <w:spacing w:after="96"/>
             </w:pPr>
             <w:r>
-              <w:lastRenderedPageBreak/>
               <w:t>Set a known stopover state for the first location in the HMM</w:t>
             </w:r>
           </w:p>
@@ -4855,7 +4847,6 @@
         <w:spacing w:line="480" w:lineRule="auto"/>
       </w:pPr>
       <w:r>
-        <w:lastRenderedPageBreak/>
         <w:t>Each seasonal HMM was set to follow certain rules regarding possible state designations based on step length. For example, the only state in any HMM that was allowed to have step lengths ≥16.1 km was migration. The pre-migration state could only occur before the first ≥16.1 km step was observed, and the post-migration and settling states could only occur after the last ≥16.1 km step was observed. These rules were enforced within the HMMs using 2 mechanisms. The first was a fixed, large negative value for certain state transition coefficients, which effectively acted to prohibit movements between states that would not correspond to the diagram shown in Fig. 1 in the main text (</w:t>
       </w:r>
       <w:proofErr w:type="gramStart"/>
@@ -4864,18 +4855,49 @@
       </w:r>
       <w:proofErr w:type="gramEnd"/>
       <w:r>
-        <w:t xml:space="preserve"> a bird could move from pre-migration into migration, but not from migration into pre-migration). The second was a fixed probability of ~0 that birds in any state other than migration would have a step length ≥16.1 km, and a fixed probability of ~1 that birds in the migration state would have a step length ≥16.1 km. These fixed parameters effectively prohibited most state assignments that fell outside of our ruleset, but in 2 circumstances the HMM failed to enforce these rules. The first occurred when birds that stayed in the pre-migration state later into the year than expected by the HMM, which would sometimes result in the HMM classifying later pre-migratory movements as stopover locations, despite the lack of a ≥16.1 km step between the interpolated pre-migration and stopover states. The second occurred when birds entered the post-migration or settling states earlier in the year than expected by the HMM, which occasionally resulted in the HMM classifying earlier post-migration/settling locations as stopover locations despite the lack of an intervening ≥16.1 km movement. These two issues were both fixed after HMM classification using code to identify transitions between pre-migration and stopover, as well as stopover and post-migration/settling, without an intervening ≥16.1 km step, </w:t>
-      </w:r>
-      <w:commentRangeStart w:id="1"/>
-      <w:r>
-        <w:t>and manually assigning pre-migration or post-migration states to the erroneously classified locations.</w:t>
-      </w:r>
-      <w:commentRangeEnd w:id="1"/>
-      <w:r>
-        <w:rPr>
-          <w:rStyle w:val="CommentReference"/>
-        </w:rPr>
-        <w:commentReference w:id="1"/>
+        <w:t xml:space="preserve"> a bird could move from pre-migration into migration, but not from migration into pre-migration). The second was a fixed probability of ~0 that birds in any state other than migration would have a step length ≥16.1 km, and a fixed probability of ~1 that birds in the migration state would have a step length ≥16.1 km. These fixed parameters effectively prohibited most state assignments that fell outside of our ruleset, but in 2 circumstances the HMM failed to enforce these rules. The first occurred when birds that stayed in the pre-migration state later into the year than expected by the HMM, which would sometimes result in the HMM classifying later pre-migratory movements as stopover locations, despite the lack of a ≥16.1 km step between the interpolated pre-migration and stopover states. The second occurred when birds entered the post-migration or settling states earlier in the year than expected by the HMM, which occasionally resulted in the HMM classifying earlier post-migration/settling locations as stopover locations despite the lack of an intervening ≥16.1 km movement. These two issues were both fixed after HMM classification using code to identify transitions between pre-migration and stopover, as well as stopover and post-migration/settling, without an intervening ≥16.1 km step, and manually assigning pre-migration or post-migration states to the erroneously classified locations.</w:t>
+      </w:r>
+      <w:r>
+        <w:t xml:space="preserve"> </w:t>
+      </w:r>
+      <w:r>
+        <w:t xml:space="preserve">This resulted in </w:t>
+      </w:r>
+      <w:r>
+        <w:t xml:space="preserve">reclassifications </w:t>
+      </w:r>
+      <w:r>
+        <w:t>for</w:t>
+      </w:r>
+      <w:r>
+        <w:t xml:space="preserve"> </w:t>
+      </w:r>
+      <w:r>
+        <w:t>35</w:t>
+      </w:r>
+      <w:r>
+        <w:t xml:space="preserve"> </w:t>
+      </w:r>
+      <w:r>
+        <w:t>seasonal</w:t>
+      </w:r>
+      <w:r>
+        <w:t xml:space="preserve"> migratory tracks, including </w:t>
+      </w:r>
+      <w:r>
+        <w:t>8</w:t>
+      </w:r>
+      <w:r>
+        <w:t xml:space="preserve"> changes to pre-migratory classifications and </w:t>
+      </w:r>
+      <w:r>
+        <w:t>27</w:t>
+      </w:r>
+      <w:r>
+        <w:t xml:space="preserve"> changes to post</w:t>
+      </w:r>
+      <w:r>
+        <w:t>-migratory classifications.</w:t>
       </w:r>
     </w:p>
     <w:p>
@@ -4902,11 +4924,7 @@
         <w:spacing w:line="480" w:lineRule="auto"/>
       </w:pPr>
       <w:r>
-        <w:t xml:space="preserve">The Pinpoint GPS transmitters used during this study usually stopped transmitting upon bird mortality due to attenuation of the signal when the antenna touched the ground. However, there were some </w:t>
-      </w:r>
-      <w:r>
-        <w:lastRenderedPageBreak/>
-        <w:t xml:space="preserve">circumstances in which transmitters continued to transmit when antennae remained upright after the bird’s death. To recognize and filter out these occurrences, we designed a two-stage process for recognizing and removing the locations of deceased birds from our dataset. The first step was an automated process, which used a hidden Markov Model (HMM) to recognize locations from birds that had ceased making normal movements. We trained this HMM using a subset of 413 training locations gathered during transmitter testing, when 10 transmitters were left on the ground to gather 1 location per minute for ~40 minutes. During this test, we placed 2 transmitters under negligible vegetation cover (short grass, height: ~10 cm), 3 transmitters under low cover (tall grass, height: ~100 cm), 2 transmitters under medium cover (early successional aspen stand, canopy height: ~8 m), and 3 transmitters under high cover (mature deciduous forest, canopy height: ~15 m). We collected these data to provide a balanced sample size from each cover type and demonstrate the likely patterns of locations produced by stationary transmitters on deceased birds under a variety of vegetative cover circumstances. </w:t>
+        <w:t xml:space="preserve">The Pinpoint GPS transmitters used during this study usually stopped transmitting upon bird mortality due to attenuation of the signal when the antenna touched the ground. However, there were some circumstances in which transmitters continued to transmit when antennae remained upright after the bird’s death. To recognize and filter out these occurrences, we designed a two-stage process for recognizing and removing the locations of deceased birds from our dataset. The first step was an automated process, which used a hidden Markov Model (HMM) to recognize locations from birds that had ceased making normal movements. We trained this HMM using a subset of 413 training locations gathered during transmitter testing, when 10 transmitters were left on the ground to gather 1 location per minute for ~40 minutes. During this test, we placed 2 transmitters under negligible vegetation cover (short grass, height: ~10 cm), 3 transmitters under low cover (tall grass, height: ~100 cm), 2 transmitters under medium cover (early successional aspen stand, canopy height: ~8 m), and 3 transmitters under high cover (mature deciduous forest, canopy height: ~15 m). We collected these data to provide a balanced sample size from each cover type and demonstrate the likely patterns of locations produced by stationary transmitters on deceased birds under a variety of vegetative cover circumstances. </w:t>
       </w:r>
     </w:p>
     <w:p>
@@ -4932,7 +4950,7 @@
                     <pic:cNvPicPr preferRelativeResize="0"/>
                   </pic:nvPicPr>
                   <pic:blipFill>
-                    <a:blip r:embed="rId9"/>
+                    <a:blip r:embed="rId5"/>
                     <a:srcRect/>
                     <a:stretch>
                       <a:fillRect/>
@@ -4986,8 +5004,19 @@
         <w:ind w:firstLine="360"/>
       </w:pPr>
       <w:r>
-        <w:lastRenderedPageBreak/>
-        <w:t>The HMM trained on these data used step-length, angle, and mean distance to the nearest 15 points in a 3-state model to determine whether a bird was likely deceased when locations were recorded. The mean distance to the nearest 15 points metric was decided based on an exploratory analysis of the training dataset, where we determined that the mean distance to the nearest 15 points metric was more consistent between individuals than alternative metrics (mean distance to the nearest 5 and 10 points). The HMM was trained to identify 3 states in the data: migratory, stationary, and deceased. The migratory and stationary states were both living states, and birds were allowed to transition between them freely. Deceased was a terminal state, which birds could enter from either of the two living states (Fig. A1). Among 512 birds in our dataset, the HMM identified 137 individuals that had potentially experienced mortality and continued transmitting. We confirmed these mortalities during a second step, in which we manually checked and adjusted the dates for all potential mortalities identified by the HMM. We only confirmed a mortality during the second step if the following 2 criteria were met:</w:t>
+        <w:t>The HMM trained on these data used step</w:t>
+      </w:r>
+      <w:r>
+        <w:t xml:space="preserve"> </w:t>
+      </w:r>
+      <w:r>
+        <w:t xml:space="preserve">length, </w:t>
+      </w:r>
+      <w:r>
+        <w:t xml:space="preserve">turn </w:t>
+      </w:r>
+      <w:r>
+        <w:t>angle, and mean distance to the nearest 15 points in a 3-state model to determine whether a bird was likely deceased when locations were recorded. The mean distance to the nearest 15 points metric was decided based on an exploratory analysis of the training dataset, where we determined that the mean distance to the nearest 15 points metric was more consistent between individuals than alternative metrics (mean distance to the nearest 5 and 10 points). The HMM was trained to identify 3 states in the data: migratory, stationary, and deceased. The migratory and stationary states were both living states, and birds were allowed to transition between them freely. Deceased was a terminal state, which birds could enter from either of the two living states (Fig. A1). Among 512 birds in our dataset, the HMM identified 137 individuals that had potentially experienced mortality and continued transmitting. We confirmed these mortalities during a second step, in which we manually checked and adjusted the dates for all potential mortalities identified by the HMM. We only confirmed a mortality during the second step if the following 2 criteria were met:</w:t>
       </w:r>
     </w:p>
     <w:p>
@@ -5207,7 +5236,6 @@
               <w:spacing w:line="480" w:lineRule="auto"/>
             </w:pPr>
             <w:r>
-              <w:lastRenderedPageBreak/>
               <w:t>Mature forest</w:t>
             </w:r>
           </w:p>
@@ -5323,18 +5351,61 @@
         <w:ind w:firstLine="720"/>
       </w:pPr>
       <w:r>
-        <w:t xml:space="preserve">The threshold distance ensured that we had enough locations to determine that the bird was indeed stationary, and the distance to centroid threshold allowed us to ensure that the bird's movements occurred within a distance consistent with the GPS error associated with the locations’ land cover type. Distance to centroid thresholds were set to </w:t>
-      </w:r>
-      <w:commentRangeStart w:id="2"/>
-      <w:r>
-        <w:t>50%</w:t>
-      </w:r>
-      <w:commentRangeEnd w:id="2"/>
-      <w:r>
-        <w:commentReference w:id="2"/>
-      </w:r>
-      <w:r>
-        <w:t xml:space="preserve"> based on consistency between individuals in the training dataset, and the thresholds themselves were set based on the mean values observed among all individuals in that cover type in the training dataset. Dominant land cover type was assessed via publicly available satellite imagery [1] for both the test and training datasets.</w:t>
+        <w:t xml:space="preserve">The threshold distance ensured that we had enough locations to determine that the bird was indeed stationary, and the distance to centroid threshold allowed us to ensure that the bird's movements occurred within a distance consistent with the GPS error associated with the locations’ land cover type. </w:t>
+      </w:r>
+      <w:r>
+        <w:t xml:space="preserve">We required that 50% of all </w:t>
+      </w:r>
+      <w:r>
+        <w:t>mortality points fell within the d</w:t>
+      </w:r>
+      <w:r>
+        <w:t>istance to centroid threshold</w:t>
+      </w:r>
+      <w:r>
+        <w:t>, with the</w:t>
+      </w:r>
+      <w:r>
+        <w:t xml:space="preserve"> 50% </w:t>
+      </w:r>
+      <w:r>
+        <w:t xml:space="preserve">value chosen </w:t>
+      </w:r>
+      <w:r>
+        <w:t>based on consistency between individuals in the training dataset</w:t>
+      </w:r>
+      <w:r>
+        <w:t>. Distance to centroid</w:t>
+      </w:r>
+      <w:r>
+        <w:t xml:space="preserve"> thresholds were set based on the mean values observed among all individuals in that cover type in the training dataset. Dominant land cover type was assessed via publicly available satellite imagery</w:t>
+      </w:r>
+      <w:r>
+        <w:t xml:space="preserve"> </w:t>
+      </w:r>
+      <w:r>
+        <w:fldChar w:fldCharType="begin"/>
+      </w:r>
+      <w:r>
+        <w:instrText xml:space="preserve"> ADDIN ZOTERO_ITEM CSL_CITATION {"citationID":"9egGxpb7","properties":{"formattedCitation":"(OpenStreetMap contributors n.d.)","plainCitation":"(OpenStreetMap contributors n.d.)","noteIndex":0},"citationItems":[{"id":282,"uris":["http://zotero.org/users/10854879/items/4JBCG4MH"],"itemData":{"id":282,"type":"dataset","title":"OpenStreetMap","URL":"www.openstreetmap.org","author":[{"literal":"OpenStreetMap contributors"}],"accessed":{"date-parts":[["2023",6,14]]}}}],"schema":"https://github.com/citation-style-language/schema/raw/master/csl-citation.json"} </w:instrText>
+      </w:r>
+      <w:r>
+        <w:fldChar w:fldCharType="separate"/>
+      </w:r>
+      <w:r>
+        <w:t xml:space="preserve">(OpenStreetMap contributors </w:t>
+      </w:r>
+      <w:r>
+        <w:t>2023</w:t>
+      </w:r>
+      <w:r>
+        <w:t>)</w:t>
+      </w:r>
+      <w:r>
+        <w:fldChar w:fldCharType="end"/>
+      </w:r>
+      <w:r>
+        <w:t xml:space="preserve"> for both the test and training datasets.</w:t>
       </w:r>
     </w:p>
     <w:p>
@@ -5522,25 +5593,7 @@
         <w:rPr>
           <w:iCs/>
         </w:rPr>
-        <w:t xml:space="preserve"> </w:t>
-      </w:r>
-      <w:r>
-        <w:rPr>
-          <w:iCs/>
-        </w:rPr>
-        <w:t>This</w:t>
-      </w:r>
-      <w:r>
-        <w:rPr>
-          <w:iCs/>
-        </w:rPr>
-        <w:t xml:space="preserve"> class structure</w:t>
-      </w:r>
-      <w:r>
-        <w:rPr>
-          <w:iCs/>
-        </w:rPr>
-        <w:t xml:space="preserve"> provided a </w:t>
+        <w:t xml:space="preserve"> This class structure provided a </w:t>
       </w:r>
       <w:r>
         <w:rPr>
@@ -5552,14 +5605,7 @@
         <w:rPr>
           <w:iCs/>
         </w:rPr>
-        <w:t xml:space="preserve">framework for </w:t>
-      </w:r>
-      <w:r>
-        <w:rPr>
-          <w:iCs/>
-        </w:rPr>
-        <w:lastRenderedPageBreak/>
-        <w:t xml:space="preserve">delineating woodcock migratory phenology </w:t>
+        <w:t xml:space="preserve">framework for delineating woodcock migratory phenology </w:t>
       </w:r>
       <w:r>
         <w:rPr>
@@ -5618,13 +5664,7 @@
       </w:r>
       <w:proofErr w:type="spellEnd"/>
       <w:r>
-        <w:t xml:space="preserve"> (r</w:t>
-      </w:r>
-      <w:r>
-        <w:t>epository</w:t>
-      </w:r>
-      <w:r>
-        <w:t xml:space="preserve"> </w:t>
+        <w:t xml:space="preserve"> (repository </w:t>
       </w:r>
       <w:r>
         <w:t>351564596</w:t>
@@ -5666,7 +5706,7 @@
                     </pic:cNvPicPr>
                   </pic:nvPicPr>
                   <pic:blipFill>
-                    <a:blip r:embed="rId10" cstate="print">
+                    <a:blip r:embed="rId6" cstate="print">
                       <a:extLst>
                         <a:ext uri="{28A0092B-C50C-407E-A947-70E740481C1C}">
                           <a14:useLocalDpi xmlns:a14="http://schemas.microsoft.com/office/drawing/2010/main" val="0"/>
@@ -5747,29 +5787,34 @@
     </w:p>
     <w:p>
       <w:pPr>
-        <w:pBdr>
-          <w:top w:val="nil"/>
-          <w:left w:val="nil"/>
-          <w:bottom w:val="nil"/>
-          <w:right w:val="nil"/>
-          <w:between w:val="nil"/>
-        </w:pBdr>
-        <w:spacing w:after="240" w:line="240" w:lineRule="auto"/>
-        <w:rPr>
-          <w:color w:val="000000"/>
-        </w:rPr>
+        <w:pStyle w:val="Bibliography"/>
       </w:pPr>
       <w:r>
-        <w:rPr>
-          <w:color w:val="000000"/>
-        </w:rPr>
-        <w:t>1. OpenStreetMap contributors. OpenStreetMap [Internet]. [cited 2023 Jun 14]. Available from: www.openstreetmap.org</w:t>
+        <w:fldChar w:fldCharType="begin"/>
+      </w:r>
+      <w:r>
+        <w:instrText xml:space="preserve"> ADDIN ZOTERO_BIBL {"uncited":[],"omitted":[],"custom":[]} CSL_BIBLIOGRAPHY </w:instrText>
+      </w:r>
+      <w:r>
+        <w:fldChar w:fldCharType="separate"/>
+      </w:r>
+      <w:r>
+        <w:t>OpenStreetMap contributors (</w:t>
+      </w:r>
+      <w:r>
+        <w:t>2023</w:t>
+      </w:r>
+      <w:r>
+        <w:t>). OpenStreetMap. [Online.] Available at www.openstreetmap.org.</w:t>
       </w:r>
     </w:p>
     <w:p>
       <w:pPr>
         <w:spacing w:line="480" w:lineRule="auto"/>
       </w:pPr>
+      <w:r>
+        <w:fldChar w:fldCharType="end"/>
+      </w:r>
     </w:p>
     <w:sectPr>
       <w:pgSz w:w="12240" w:h="15840"/>
@@ -5779,92 +5824,6 @@
     </w:sectPr>
   </w:body>
 </w:document>
-</file>
-
-<file path=word/comments.xml><?xml version="1.0" encoding="utf-8"?>
-<w:comments xmlns:wpc="http://schemas.microsoft.com/office/word/2010/wordprocessingCanvas" xmlns:cx="http://schemas.microsoft.com/office/drawing/2014/chartex" xmlns:cx1="http://schemas.microsoft.com/office/drawing/2015/9/8/chartex" xmlns:cx2="http://schemas.microsoft.com/office/drawing/2015/10/21/chartex" xmlns:cx3="http://schemas.microsoft.com/office/drawing/2016/5/9/chartex" xmlns:cx4="http://schemas.microsoft.com/office/drawing/2016/5/10/chartex" xmlns:cx5="http://schemas.microsoft.com/office/drawing/2016/5/11/chartex" xmlns:cx6="http://schemas.microsoft.com/office/drawing/2016/5/12/chartex" xmlns:cx7="http://schemas.microsoft.com/office/drawing/2016/5/13/chartex" xmlns:cx8="http://schemas.microsoft.com/office/drawing/2016/5/14/chartex" xmlns:mc="http://schemas.openxmlformats.org/markup-compatibility/2006" xmlns:aink="http://schemas.microsoft.com/office/drawing/2016/ink" xmlns:am3d="http://schemas.microsoft.com/office/drawing/2017/model3d" xmlns:o="urn:schemas-microsoft-com:office:office" xmlns:oel="http://schemas.microsoft.com/office/2019/extlst" xmlns:r="http://schemas.openxmlformats.org/officeDocument/2006/relationships" xmlns:m="http://schemas.openxmlformats.org/officeDocument/2006/math" xmlns:v="urn:schemas-microsoft-com:vml" xmlns:wp14="http://schemas.microsoft.com/office/word/2010/wordprocessingDrawing" xmlns:wp="http://schemas.openxmlformats.org/drawingml/2006/wordprocessingDrawing" xmlns:w10="urn:schemas-microsoft-com:office:word" xmlns:w="http://schemas.openxmlformats.org/wordprocessingml/2006/main" xmlns:w14="http://schemas.microsoft.com/office/word/2010/wordml" xmlns:w15="http://schemas.microsoft.com/office/word/2012/wordml" xmlns:w16cex="http://schemas.microsoft.com/office/word/2018/wordml/cex" xmlns:w16cid="http://schemas.microsoft.com/office/word/2016/wordml/cid" xmlns:w16="http://schemas.microsoft.com/office/word/2018/wordml" xmlns:w16sdtdh="http://schemas.microsoft.com/office/word/2020/wordml/sdtdatahash" xmlns:w16se="http://schemas.microsoft.com/office/word/2015/wordml/symex" xmlns:wpg="http://schemas.microsoft.com/office/word/2010/wordprocessingGroup" xmlns:wpi="http://schemas.microsoft.com/office/word/2010/wordprocessingInk" xmlns:wne="http://schemas.microsoft.com/office/word/2006/wordml" xmlns:wps="http://schemas.microsoft.com/office/word/2010/wordprocessingShape" mc:Ignorable="w14 w15 w16se w16cid w16 w16cex w16sdtdh wp14">
-  <w:comment w:id="0" w:author="Liam Berigan" w:date="2023-09-06T12:00:00Z" w:initials="LB">
-    <w:p>
-      <w:pPr>
-        <w:pStyle w:val="CommentText"/>
-      </w:pPr>
-      <w:r>
-        <w:rPr>
-          <w:rStyle w:val="CommentReference"/>
-        </w:rPr>
-        <w:annotationRef/>
-      </w:r>
-      <w:r>
-        <w:t>Reorder by season &amp; year</w:t>
-      </w:r>
-    </w:p>
-  </w:comment>
-  <w:comment w:id="1" w:author="Liam Berigan" w:date="2023-09-07T14:35:00Z" w:initials="LB">
-    <w:p>
-      <w:pPr>
-        <w:pStyle w:val="CommentText"/>
-      </w:pPr>
-      <w:r>
-        <w:rPr>
-          <w:rStyle w:val="CommentReference"/>
-        </w:rPr>
-        <w:annotationRef/>
-      </w:r>
-      <w:r>
-        <w:t>Should note the # of circumstances in which this occured</w:t>
-      </w:r>
-    </w:p>
-  </w:comment>
-  <w:comment w:id="2" w:author="Amber Roth" w:date="2023-06-27T23:22:00Z" w:initials="">
-    <w:p>
-      <w:pPr>
-        <w:widowControl w:val="0"/>
-        <w:pBdr>
-          <w:top w:val="nil"/>
-          <w:left w:val="nil"/>
-          <w:bottom w:val="nil"/>
-          <w:right w:val="nil"/>
-          <w:between w:val="nil"/>
-        </w:pBdr>
-        <w:spacing w:after="0" w:line="240" w:lineRule="auto"/>
-        <w:rPr>
-          <w:rFonts w:ascii="Arial" w:eastAsia="Arial" w:hAnsi="Arial" w:cs="Arial"/>
-          <w:color w:val="000000"/>
-        </w:rPr>
-      </w:pPr>
-      <w:r>
-        <w:rPr>
-          <w:rFonts w:ascii="Arial" w:eastAsia="Arial" w:hAnsi="Arial" w:cs="Arial"/>
-          <w:color w:val="000000"/>
-        </w:rPr>
-        <w:t>Explain what the 50% represents.  It appears to be the radial distance at which 50% of waypoints occur relative to the cluster's centroid.</w:t>
-      </w:r>
-    </w:p>
-  </w:comment>
-</w:comments>
-</file>
-
-<file path=word/commentsExtended.xml><?xml version="1.0" encoding="utf-8"?>
-<w15:commentsEx xmlns:wpc="http://schemas.microsoft.com/office/word/2010/wordprocessingCanvas" xmlns:cx="http://schemas.microsoft.com/office/drawing/2014/chartex" xmlns:cx1="http://schemas.microsoft.com/office/drawing/2015/9/8/chartex" xmlns:cx2="http://schemas.microsoft.com/office/drawing/2015/10/21/chartex" xmlns:cx3="http://schemas.microsoft.com/office/drawing/2016/5/9/chartex" xmlns:cx4="http://schemas.microsoft.com/office/drawing/2016/5/10/chartex" xmlns:cx5="http://schemas.microsoft.com/office/drawing/2016/5/11/chartex" xmlns:cx6="http://schemas.microsoft.com/office/drawing/2016/5/12/chartex" xmlns:cx7="http://schemas.microsoft.com/office/drawing/2016/5/13/chartex" xmlns:cx8="http://schemas.microsoft.com/office/drawing/2016/5/14/chartex" xmlns:mc="http://schemas.openxmlformats.org/markup-compatibility/2006" xmlns:aink="http://schemas.microsoft.com/office/drawing/2016/ink" xmlns:am3d="http://schemas.microsoft.com/office/drawing/2017/model3d" xmlns:o="urn:schemas-microsoft-com:office:office" xmlns:oel="http://schemas.microsoft.com/office/2019/extlst" xmlns:r="http://schemas.openxmlformats.org/officeDocument/2006/relationships" xmlns:m="http://schemas.openxmlformats.org/officeDocument/2006/math" xmlns:v="urn:schemas-microsoft-com:vml" xmlns:wp14="http://schemas.microsoft.com/office/word/2010/wordprocessingDrawing" xmlns:wp="http://schemas.openxmlformats.org/drawingml/2006/wordprocessingDrawing" xmlns:w10="urn:schemas-microsoft-com:office:word" xmlns:w="http://schemas.openxmlformats.org/wordprocessingml/2006/main" xmlns:w14="http://schemas.microsoft.com/office/word/2010/wordml" xmlns:w15="http://schemas.microsoft.com/office/word/2012/wordml" xmlns:w16cex="http://schemas.microsoft.com/office/word/2018/wordml/cex" xmlns:w16cid="http://schemas.microsoft.com/office/word/2016/wordml/cid" xmlns:w16="http://schemas.microsoft.com/office/word/2018/wordml" xmlns:w16sdtdh="http://schemas.microsoft.com/office/word/2020/wordml/sdtdatahash" xmlns:w16se="http://schemas.microsoft.com/office/word/2015/wordml/symex" xmlns:wpg="http://schemas.microsoft.com/office/word/2010/wordprocessingGroup" xmlns:wpi="http://schemas.microsoft.com/office/word/2010/wordprocessingInk" xmlns:wne="http://schemas.microsoft.com/office/word/2006/wordml" xmlns:wps="http://schemas.microsoft.com/office/word/2010/wordprocessingShape" mc:Ignorable="w14 w15 w16se w16cid w16 w16cex w16sdtdh wp14">
-  <w15:commentEx w15:paraId="310BE416" w15:done="0"/>
-  <w15:commentEx w15:paraId="61B634EA" w15:done="0"/>
-  <w15:commentEx w15:paraId="7EF04C55" w15:done="0"/>
-</w15:commentsEx>
-</file>
-
-<file path=word/commentsExtensible.xml><?xml version="1.0" encoding="utf-8"?>
-<w16cex:commentsExtensible xmlns:wpc="http://schemas.microsoft.com/office/word/2010/wordprocessingCanvas" xmlns:cx="http://schemas.microsoft.com/office/drawing/2014/chartex" xmlns:cx1="http://schemas.microsoft.com/office/drawing/2015/9/8/chartex" xmlns:cx2="http://schemas.microsoft.com/office/drawing/2015/10/21/chartex" xmlns:cx3="http://schemas.microsoft.com/office/drawing/2016/5/9/chartex" xmlns:cx4="http://schemas.microsoft.com/office/drawing/2016/5/10/chartex" xmlns:cx5="http://schemas.microsoft.com/office/drawing/2016/5/11/chartex" xmlns:cx6="http://schemas.microsoft.com/office/drawing/2016/5/12/chartex" xmlns:cx7="http://schemas.microsoft.com/office/drawing/2016/5/13/chartex" xmlns:cx8="http://schemas.microsoft.com/office/drawing/2016/5/14/chartex" xmlns:cr="http://schemas.microsoft.com/office/comments/2020/reactions" xmlns:mc="http://schemas.openxmlformats.org/markup-compatibility/2006" xmlns:aink="http://schemas.microsoft.com/office/drawing/2016/ink" xmlns:am3d="http://schemas.microsoft.com/office/drawing/2017/model3d" xmlns:o="urn:schemas-microsoft-com:office:office" xmlns:oel="http://schemas.microsoft.com/office/2019/extlst" xmlns:r="http://schemas.openxmlformats.org/officeDocument/2006/relationships" xmlns:m="http://schemas.openxmlformats.org/officeDocument/2006/math" xmlns:v="urn:schemas-microsoft-com:vml" xmlns:wp14="http://schemas.microsoft.com/office/word/2010/wordprocessingDrawing" xmlns:wp="http://schemas.openxmlformats.org/drawingml/2006/wordprocessingDrawing" xmlns:w10="urn:schemas-microsoft-com:office:word" xmlns:w="http://schemas.openxmlformats.org/wordprocessingml/2006/main" xmlns:w14="http://schemas.microsoft.com/office/word/2010/wordml" xmlns:w15="http://schemas.microsoft.com/office/word/2012/wordml" xmlns:w16cex="http://schemas.microsoft.com/office/word/2018/wordml/cex" xmlns:w16cid="http://schemas.microsoft.com/office/word/2016/wordml/cid" xmlns:w16="http://schemas.microsoft.com/office/word/2018/wordml" xmlns:w16sdtdh="http://schemas.microsoft.com/office/word/2020/wordml/sdtdatahash" xmlns:w16se="http://schemas.microsoft.com/office/word/2015/wordml/symex" xmlns:wpg="http://schemas.microsoft.com/office/word/2010/wordprocessingGroup" xmlns:wpi="http://schemas.microsoft.com/office/word/2010/wordprocessingInk" xmlns:wne="http://schemas.microsoft.com/office/word/2006/wordml" xmlns:wps="http://schemas.microsoft.com/office/word/2010/wordprocessingShape" mc:Ignorable="w14 w15 w16se w16cid w16 w16cex w16sdtdh cr wp14">
-  <w16cex:commentExtensible w16cex:durableId="28A2E84D" w16cex:dateUtc="2023-09-06T16:00:00Z"/>
-  <w16cex:commentExtensible w16cex:durableId="28A45E31" w16cex:dateUtc="2023-09-07T18:35:00Z"/>
-</w16cex:commentsExtensible>
-</file>
-
-<file path=word/commentsIds.xml><?xml version="1.0" encoding="utf-8"?>
-<w16cid:commentsIds xmlns:wpc="http://schemas.microsoft.com/office/word/2010/wordprocessingCanvas" xmlns:cx="http://schemas.microsoft.com/office/drawing/2014/chartex" xmlns:cx1="http://schemas.microsoft.com/office/drawing/2015/9/8/chartex" xmlns:cx2="http://schemas.microsoft.com/office/drawing/2015/10/21/chartex" xmlns:cx3="http://schemas.microsoft.com/office/drawing/2016/5/9/chartex" xmlns:cx4="http://schemas.microsoft.com/office/drawing/2016/5/10/chartex" xmlns:cx5="http://schemas.microsoft.com/office/drawing/2016/5/11/chartex" xmlns:cx6="http://schemas.microsoft.com/office/drawing/2016/5/12/chartex" xmlns:cx7="http://schemas.microsoft.com/office/drawing/2016/5/13/chartex" xmlns:cx8="http://schemas.microsoft.com/office/drawing/2016/5/14/chartex" xmlns:mc="http://schemas.openxmlformats.org/markup-compatibility/2006" xmlns:aink="http://schemas.microsoft.com/office/drawing/2016/ink" xmlns:am3d="http://schemas.microsoft.com/office/drawing/2017/model3d" xmlns:o="urn:schemas-microsoft-com:office:office" xmlns:oel="http://schemas.microsoft.com/office/2019/extlst" xmlns:r="http://schemas.openxmlformats.org/officeDocument/2006/relationships" xmlns:m="http://schemas.openxmlformats.org/officeDocument/2006/math" xmlns:v="urn:schemas-microsoft-com:vml" xmlns:wp14="http://schemas.microsoft.com/office/word/2010/wordprocessingDrawing" xmlns:wp="http://schemas.openxmlformats.org/drawingml/2006/wordprocessingDrawing" xmlns:w10="urn:schemas-microsoft-com:office:word" xmlns:w="http://schemas.openxmlformats.org/wordprocessingml/2006/main" xmlns:w14="http://schemas.microsoft.com/office/word/2010/wordml" xmlns:w15="http://schemas.microsoft.com/office/word/2012/wordml" xmlns:w16cex="http://schemas.microsoft.com/office/word/2018/wordml/cex" xmlns:w16cid="http://schemas.microsoft.com/office/word/2016/wordml/cid" xmlns:w16="http://schemas.microsoft.com/office/word/2018/wordml" xmlns:w16sdtdh="http://schemas.microsoft.com/office/word/2020/wordml/sdtdatahash" xmlns:w16se="http://schemas.microsoft.com/office/word/2015/wordml/symex" xmlns:wpg="http://schemas.microsoft.com/office/word/2010/wordprocessingGroup" xmlns:wpi="http://schemas.microsoft.com/office/word/2010/wordprocessingInk" xmlns:wne="http://schemas.microsoft.com/office/word/2006/wordml" xmlns:wps="http://schemas.microsoft.com/office/word/2010/wordprocessingShape" mc:Ignorable="w14 w15 w16se w16cid w16 w16cex w16sdtdh wp14">
-  <w16cid:commentId w16cid:paraId="310BE416" w16cid:durableId="28A2E84D"/>
-  <w16cid:commentId w16cid:paraId="61B634EA" w16cid:durableId="28A45E31"/>
-  <w16cid:commentId w16cid:paraId="7EF04C55" w16cid:durableId="28A2E670"/>
-</w16cid:commentsIds>
 </file>
 
 <file path=word/numbering.xml><?xml version="1.0" encoding="utf-8"?>
@@ -5959,14 +5918,6 @@
     <w:abstractNumId w:val="0"/>
   </w:num>
 </w:numbering>
-</file>
-
-<file path=word/people.xml><?xml version="1.0" encoding="utf-8"?>
-<w15:people xmlns:wpc="http://schemas.microsoft.com/office/word/2010/wordprocessingCanvas" xmlns:cx="http://schemas.microsoft.com/office/drawing/2014/chartex" xmlns:cx1="http://schemas.microsoft.com/office/drawing/2015/9/8/chartex" xmlns:cx2="http://schemas.microsoft.com/office/drawing/2015/10/21/chartex" xmlns:cx3="http://schemas.microsoft.com/office/drawing/2016/5/9/chartex" xmlns:cx4="http://schemas.microsoft.com/office/drawing/2016/5/10/chartex" xmlns:cx5="http://schemas.microsoft.com/office/drawing/2016/5/11/chartex" xmlns:cx6="http://schemas.microsoft.com/office/drawing/2016/5/12/chartex" xmlns:cx7="http://schemas.microsoft.com/office/drawing/2016/5/13/chartex" xmlns:cx8="http://schemas.microsoft.com/office/drawing/2016/5/14/chartex" xmlns:mc="http://schemas.openxmlformats.org/markup-compatibility/2006" xmlns:aink="http://schemas.microsoft.com/office/drawing/2016/ink" xmlns:am3d="http://schemas.microsoft.com/office/drawing/2017/model3d" xmlns:o="urn:schemas-microsoft-com:office:office" xmlns:oel="http://schemas.microsoft.com/office/2019/extlst" xmlns:r="http://schemas.openxmlformats.org/officeDocument/2006/relationships" xmlns:m="http://schemas.openxmlformats.org/officeDocument/2006/math" xmlns:v="urn:schemas-microsoft-com:vml" xmlns:wp14="http://schemas.microsoft.com/office/word/2010/wordprocessingDrawing" xmlns:wp="http://schemas.openxmlformats.org/drawingml/2006/wordprocessingDrawing" xmlns:w10="urn:schemas-microsoft-com:office:word" xmlns:w="http://schemas.openxmlformats.org/wordprocessingml/2006/main" xmlns:w14="http://schemas.microsoft.com/office/word/2010/wordml" xmlns:w15="http://schemas.microsoft.com/office/word/2012/wordml" xmlns:w16cex="http://schemas.microsoft.com/office/word/2018/wordml/cex" xmlns:w16cid="http://schemas.microsoft.com/office/word/2016/wordml/cid" xmlns:w16="http://schemas.microsoft.com/office/word/2018/wordml" xmlns:w16sdtdh="http://schemas.microsoft.com/office/word/2020/wordml/sdtdatahash" xmlns:w16se="http://schemas.microsoft.com/office/word/2015/wordml/symex" xmlns:wpg="http://schemas.microsoft.com/office/word/2010/wordprocessingGroup" xmlns:wpi="http://schemas.microsoft.com/office/word/2010/wordprocessingInk" xmlns:wne="http://schemas.microsoft.com/office/word/2006/wordml" xmlns:wps="http://schemas.microsoft.com/office/word/2010/wordprocessingShape" mc:Ignorable="w14 w15 w16se w16cid w16 w16cex w16sdtdh wp14">
-  <w15:person w15:author="Liam Berigan">
-    <w15:presenceInfo w15:providerId="AD" w15:userId="S::liam.berigan@maine.edu::1a8d56fc-de3a-4c9a-bb6e-0d52f35feb29"/>
-  </w15:person>
-</w15:people>
 </file>
 
 <file path=word/styles.xml><?xml version="1.0" encoding="utf-8"?>
@@ -6630,6 +6581,18 @@
       <w:szCs w:val="20"/>
     </w:rPr>
   </w:style>
+  <w:style w:type="paragraph" w:styleId="Bibliography">
+    <w:name w:val="Bibliography"/>
+    <w:basedOn w:val="Normal"/>
+    <w:next w:val="Normal"/>
+    <w:uiPriority w:val="37"/>
+    <w:unhideWhenUsed/>
+    <w:rsid w:val="00656D4F"/>
+    <w:pPr>
+      <w:spacing w:after="240" w:line="240" w:lineRule="auto"/>
+      <w:ind w:left="720" w:hanging="720"/>
+    </w:pPr>
+  </w:style>
 </w:styles>
 </file>
 

</xml_diff>